<commit_message>
non-func test v.thai .2
</commit_message>
<xml_diff>
--- a/Test/User Acceptance test.docx
+++ b/Test/User Acceptance test.docx
@@ -7656,145 +7656,615 @@
         </w:tc>
       </w:tr>
     </w:tbl>
-    <w:p/>
     <w:p>
       <w:pPr>
-        <w:rPr>
-          <w:rFonts w:ascii="Arial" w:hAnsi="Arial" w:cs="Cordia New"/>
-          <w:szCs w:val="30"/>
+        <w:jc w:val="right"/>
+        <w:rPr>
+          <w:rFonts w:hint="cs"/>
+          <w:cs/>
         </w:rPr>
       </w:pPr>
       <w:r>
-        <w:rPr>
-          <w:rFonts w:ascii="Arial" w:hAnsi="Arial" w:cs="Cordia New" w:hint="cs"/>
-          <w:szCs w:val="30"/>
+        <w:t>*</w:t>
+      </w:r>
+      <w:r>
+        <w:rPr>
+          <w:rFonts w:hint="cs"/>
           <w:cs/>
         </w:rPr>
-        <w:t>ข้อเสนอแนะ</w:t>
-      </w:r>
-    </w:p>
-    <w:p>
-      <w:pPr>
-        <w:jc w:val="center"/>
-      </w:pPr>
-      <w:r>
-        <w:t>__________________________________________________________________</w:t>
-      </w:r>
-    </w:p>
-    <w:p>
-      <w:pPr>
-        <w:jc w:val="center"/>
-      </w:pPr>
-      <w:r>
-        <w:t>__________________________________________________________________</w:t>
-      </w:r>
-    </w:p>
-    <w:p>
-      <w:pPr>
-        <w:jc w:val="center"/>
-      </w:pPr>
-      <w:r>
-        <w:t>__________________________________________________________________</w:t>
-      </w:r>
-    </w:p>
-    <w:p>
-      <w:pPr>
-        <w:jc w:val="center"/>
-      </w:pPr>
-      <w:r>
-        <w:t>__________________________________________________________________</w:t>
-      </w:r>
-    </w:p>
-    <w:p>
-      <w:pPr>
-        <w:jc w:val="center"/>
-      </w:pPr>
-      <w:r>
-        <w:t>__________________________________________________________________</w:t>
-      </w:r>
-    </w:p>
-    <w:p>
-      <w:pPr>
-        <w:jc w:val="center"/>
-      </w:pPr>
-      <w:r>
-        <w:t>__________________________________________________________________</w:t>
-      </w:r>
-    </w:p>
-    <w:p>
-      <w:pPr>
-        <w:jc w:val="center"/>
-      </w:pPr>
-      <w:r>
-        <w:t>__________________________________________________________________</w:t>
-      </w:r>
-    </w:p>
-    <w:p>
-      <w:pPr>
-        <w:jc w:val="center"/>
-      </w:pPr>
-      <w:r>
-        <w:t>__________________________________________________________________</w:t>
-      </w:r>
-    </w:p>
-    <w:p>
-      <w:pPr>
-        <w:jc w:val="center"/>
-      </w:pPr>
-      <w:r>
-        <w:t>__________________________________________________________________</w:t>
-      </w:r>
-    </w:p>
-    <w:p>
-      <w:pPr>
-        <w:jc w:val="center"/>
-      </w:pPr>
-      <w:r>
-        <w:t>__________________________________________________________________</w:t>
-      </w:r>
-    </w:p>
-    <w:p>
-      <w:pPr>
-        <w:jc w:val="center"/>
-      </w:pPr>
-      <w:r>
-        <w:t>__________________________________________________________________</w:t>
-      </w:r>
-    </w:p>
-    <w:p>
-      <w:pPr>
-        <w:jc w:val="center"/>
-      </w:pPr>
-      <w:r>
-        <w:t>__________________________________________________________________</w:t>
-      </w:r>
-    </w:p>
-    <w:p>
-      <w:pPr>
-        <w:jc w:val="center"/>
-      </w:pPr>
-      <w:r>
-        <w:t>__________________________________________________________________</w:t>
-      </w:r>
-    </w:p>
-    <w:p>
-      <w:pPr>
-        <w:jc w:val="center"/>
-      </w:pPr>
-      <w:r>
-        <w:t>__________________________________________________________________</w:t>
-      </w:r>
-    </w:p>
-    <w:p>
-      <w:pPr>
-        <w:jc w:val="center"/>
-      </w:pPr>
+        <w:t>ฟังก์ชั่น</w:t>
+      </w:r>
+      <w:r>
+        <w:t xml:space="preserve"> =</w:t>
+      </w:r>
+      <w:r>
+        <w:rPr>
+          <w:rFonts w:hint="cs"/>
+          <w:cs/>
+        </w:rPr>
+        <w:t xml:space="preserve"> การทำงานของเว็บไซต์</w:t>
+      </w:r>
       <w:bookmarkStart w:id="0" w:name="_GoBack"/>
       <w:bookmarkEnd w:id="0"/>
     </w:p>
     <w:p>
       <w:pPr>
+        <w:rPr>
+          <w:rFonts w:ascii="Arial" w:hAnsi="Arial" w:cs="Cordia New"/>
+          <w:sz w:val="32"/>
+          <w:szCs w:val="32"/>
+        </w:rPr>
+      </w:pPr>
+      <w:r>
+        <w:rPr>
+          <w:rFonts w:ascii="Arial" w:hAnsi="Arial" w:cs="Cordia New" w:hint="cs"/>
+          <w:sz w:val="32"/>
+          <w:szCs w:val="32"/>
+          <w:cs/>
+        </w:rPr>
+        <w:t>ข้อเสนอแนะ</w:t>
+      </w:r>
+    </w:p>
+    <w:p>
+      <w:pPr>
         <w:jc w:val="center"/>
+        <w:rPr>
+          <w:sz w:val="32"/>
+          <w:szCs w:val="32"/>
+        </w:rPr>
+      </w:pPr>
+      <w:r>
+        <w:rPr>
+          <w:sz w:val="32"/>
+          <w:szCs w:val="32"/>
+        </w:rPr>
+        <w:t>________________________________________________________</w:t>
+      </w:r>
+    </w:p>
+    <w:p>
+      <w:pPr>
+        <w:jc w:val="center"/>
+        <w:rPr>
+          <w:sz w:val="32"/>
+          <w:szCs w:val="32"/>
+        </w:rPr>
+      </w:pPr>
+      <w:r>
+        <w:rPr>
+          <w:sz w:val="32"/>
+          <w:szCs w:val="32"/>
+        </w:rPr>
+        <w:t>________________________________________________________</w:t>
+      </w:r>
+    </w:p>
+    <w:p>
+      <w:pPr>
+        <w:jc w:val="center"/>
+        <w:rPr>
+          <w:sz w:val="32"/>
+          <w:szCs w:val="32"/>
+        </w:rPr>
+      </w:pPr>
+      <w:r>
+        <w:rPr>
+          <w:sz w:val="32"/>
+          <w:szCs w:val="32"/>
+        </w:rPr>
+        <w:t>________________________________________________________</w:t>
+      </w:r>
+    </w:p>
+    <w:p>
+      <w:pPr>
+        <w:jc w:val="center"/>
+        <w:rPr>
+          <w:sz w:val="32"/>
+          <w:szCs w:val="32"/>
+        </w:rPr>
+      </w:pPr>
+      <w:r>
+        <w:rPr>
+          <w:sz w:val="32"/>
+          <w:szCs w:val="32"/>
+        </w:rPr>
+        <w:t>________________________________________________________</w:t>
+      </w:r>
+    </w:p>
+    <w:p>
+      <w:pPr>
+        <w:jc w:val="center"/>
+        <w:rPr>
+          <w:sz w:val="32"/>
+          <w:szCs w:val="32"/>
+        </w:rPr>
+      </w:pPr>
+      <w:r>
+        <w:rPr>
+          <w:sz w:val="32"/>
+          <w:szCs w:val="32"/>
+        </w:rPr>
+        <w:t>________________________________________________________</w:t>
+      </w:r>
+    </w:p>
+    <w:p>
+      <w:pPr>
+        <w:jc w:val="center"/>
+        <w:rPr>
+          <w:sz w:val="32"/>
+          <w:szCs w:val="32"/>
+        </w:rPr>
+      </w:pPr>
+      <w:r>
+        <w:rPr>
+          <w:sz w:val="32"/>
+          <w:szCs w:val="32"/>
+        </w:rPr>
+        <w:t>________________________________________________________</w:t>
+      </w:r>
+    </w:p>
+    <w:p>
+      <w:pPr>
+        <w:jc w:val="center"/>
+        <w:rPr>
+          <w:sz w:val="32"/>
+          <w:szCs w:val="32"/>
+        </w:rPr>
+      </w:pPr>
+      <w:r>
+        <w:rPr>
+          <w:sz w:val="32"/>
+          <w:szCs w:val="32"/>
+        </w:rPr>
+        <w:t>________________________________________________________</w:t>
+      </w:r>
+    </w:p>
+    <w:p>
+      <w:pPr>
+        <w:jc w:val="center"/>
+        <w:rPr>
+          <w:sz w:val="32"/>
+          <w:szCs w:val="32"/>
+        </w:rPr>
+      </w:pPr>
+      <w:r>
+        <w:rPr>
+          <w:sz w:val="32"/>
+          <w:szCs w:val="32"/>
+        </w:rPr>
+        <w:t>________________________________________________________</w:t>
+      </w:r>
+    </w:p>
+    <w:p>
+      <w:pPr>
+        <w:jc w:val="center"/>
+        <w:rPr>
+          <w:sz w:val="32"/>
+          <w:szCs w:val="32"/>
+        </w:rPr>
+      </w:pPr>
+    </w:p>
+    <w:p>
+      <w:pPr>
+        <w:jc w:val="center"/>
+        <w:rPr>
+          <w:sz w:val="32"/>
+          <w:szCs w:val="32"/>
+        </w:rPr>
+      </w:pPr>
+    </w:p>
+    <w:p>
+      <w:pPr>
+        <w:rPr>
+          <w:sz w:val="32"/>
+          <w:szCs w:val="32"/>
+        </w:rPr>
+      </w:pPr>
+      <w:r>
+        <w:rPr>
+          <w:sz w:val="32"/>
+          <w:szCs w:val="32"/>
+        </w:rPr>
+        <w:tab/>
+      </w:r>
+      <w:r>
+        <w:rPr>
+          <w:sz w:val="32"/>
+          <w:szCs w:val="32"/>
+        </w:rPr>
+        <w:tab/>
+      </w:r>
+      <w:r>
+        <w:rPr>
+          <w:sz w:val="32"/>
+          <w:szCs w:val="32"/>
+        </w:rPr>
+        <w:tab/>
+      </w:r>
+      <w:r>
+        <w:rPr>
+          <w:sz w:val="32"/>
+          <w:szCs w:val="32"/>
+        </w:rPr>
+        <w:tab/>
+      </w:r>
+      <w:r>
+        <w:rPr>
+          <w:sz w:val="32"/>
+          <w:szCs w:val="32"/>
+        </w:rPr>
+        <w:tab/>
+      </w:r>
+      <w:r>
+        <w:rPr>
+          <w:sz w:val="32"/>
+          <w:szCs w:val="32"/>
+        </w:rPr>
+        <w:tab/>
+      </w:r>
+      <w:r>
+        <w:rPr>
+          <w:sz w:val="32"/>
+          <w:szCs w:val="32"/>
+        </w:rPr>
+        <w:tab/>
+      </w:r>
+      <w:r>
+        <w:rPr>
+          <w:sz w:val="32"/>
+          <w:szCs w:val="32"/>
+        </w:rPr>
+        <w:tab/>
+      </w:r>
+      <w:r>
+        <w:rPr>
+          <w:sz w:val="32"/>
+          <w:szCs w:val="32"/>
+        </w:rPr>
+        <w:tab/>
+      </w:r>
+      <w:r>
+        <w:rPr>
+          <w:sz w:val="32"/>
+          <w:szCs w:val="32"/>
+        </w:rPr>
+        <w:tab/>
+      </w:r>
+      <w:r>
+        <w:rPr>
+          <w:rFonts w:hint="cs"/>
+          <w:sz w:val="32"/>
+          <w:szCs w:val="32"/>
+          <w:cs/>
+        </w:rPr>
+        <w:t>ผู้ทำการประเมิน</w:t>
+      </w:r>
+      <w:r>
+        <w:rPr>
+          <w:sz w:val="32"/>
+          <w:szCs w:val="32"/>
+        </w:rPr>
+        <w:t xml:space="preserve">                  </w:t>
+      </w:r>
+    </w:p>
+    <w:p>
+      <w:pPr>
+        <w:jc w:val="right"/>
+        <w:rPr>
+          <w:sz w:val="32"/>
+          <w:szCs w:val="32"/>
+        </w:rPr>
+      </w:pPr>
+      <w:r>
+        <w:rPr>
+          <w:sz w:val="32"/>
+          <w:szCs w:val="32"/>
+        </w:rPr>
+        <w:tab/>
+      </w:r>
+      <w:r>
+        <w:rPr>
+          <w:sz w:val="32"/>
+          <w:szCs w:val="32"/>
+        </w:rPr>
+        <w:tab/>
+      </w:r>
+      <w:r>
+        <w:rPr>
+          <w:sz w:val="32"/>
+          <w:szCs w:val="32"/>
+        </w:rPr>
+        <w:tab/>
+      </w:r>
+      <w:r>
+        <w:rPr>
+          <w:sz w:val="32"/>
+          <w:szCs w:val="32"/>
+        </w:rPr>
+        <w:tab/>
+      </w:r>
+      <w:r>
+        <w:rPr>
+          <w:sz w:val="32"/>
+          <w:szCs w:val="32"/>
+        </w:rPr>
+        <w:tab/>
+      </w:r>
+      <w:r>
+        <w:rPr>
+          <w:sz w:val="32"/>
+          <w:szCs w:val="32"/>
+        </w:rPr>
+        <w:tab/>
+      </w:r>
+      <w:r>
+        <w:rPr>
+          <w:sz w:val="32"/>
+          <w:szCs w:val="32"/>
+        </w:rPr>
+        <w:tab/>
+      </w:r>
+      <w:r>
+        <w:rPr>
+          <w:sz w:val="32"/>
+          <w:szCs w:val="32"/>
+        </w:rPr>
+        <w:tab/>
+        <w:t>……………………</w:t>
+      </w:r>
+    </w:p>
+    <w:p>
+      <w:pPr>
+        <w:jc w:val="right"/>
+        <w:rPr>
+          <w:sz w:val="32"/>
+          <w:szCs w:val="32"/>
+        </w:rPr>
+      </w:pPr>
+      <w:r>
+        <w:rPr>
+          <w:sz w:val="32"/>
+          <w:szCs w:val="32"/>
+        </w:rPr>
+        <w:t>(                             )</w:t>
+      </w:r>
+    </w:p>
+    <w:p>
+      <w:pPr>
+        <w:rPr>
+          <w:rFonts w:hint="cs"/>
+          <w:sz w:val="32"/>
+          <w:szCs w:val="32"/>
+          <w:cs/>
+        </w:rPr>
+      </w:pPr>
+      <w:r>
+        <w:rPr>
+          <w:rFonts w:hint="cs"/>
+          <w:sz w:val="32"/>
+          <w:szCs w:val="32"/>
+          <w:cs/>
+        </w:rPr>
+        <w:tab/>
+      </w:r>
+      <w:r>
+        <w:rPr>
+          <w:rFonts w:hint="cs"/>
+          <w:sz w:val="32"/>
+          <w:szCs w:val="32"/>
+          <w:cs/>
+        </w:rPr>
+        <w:tab/>
+      </w:r>
+      <w:r>
+        <w:rPr>
+          <w:rFonts w:hint="cs"/>
+          <w:sz w:val="32"/>
+          <w:szCs w:val="32"/>
+          <w:cs/>
+        </w:rPr>
+        <w:tab/>
+      </w:r>
+      <w:r>
+        <w:rPr>
+          <w:rFonts w:hint="cs"/>
+          <w:sz w:val="32"/>
+          <w:szCs w:val="32"/>
+          <w:cs/>
+        </w:rPr>
+        <w:tab/>
+      </w:r>
+      <w:r>
+        <w:rPr>
+          <w:rFonts w:hint="cs"/>
+          <w:sz w:val="32"/>
+          <w:szCs w:val="32"/>
+          <w:cs/>
+        </w:rPr>
+        <w:tab/>
+      </w:r>
+      <w:r>
+        <w:rPr>
+          <w:rFonts w:hint="cs"/>
+          <w:sz w:val="32"/>
+          <w:szCs w:val="32"/>
+          <w:cs/>
+        </w:rPr>
+        <w:tab/>
+      </w:r>
+      <w:r>
+        <w:rPr>
+          <w:rFonts w:hint="cs"/>
+          <w:sz w:val="32"/>
+          <w:szCs w:val="32"/>
+          <w:cs/>
+        </w:rPr>
+        <w:tab/>
+      </w:r>
+      <w:r>
+        <w:rPr>
+          <w:rFonts w:hint="cs"/>
+          <w:sz w:val="32"/>
+          <w:szCs w:val="32"/>
+          <w:cs/>
+        </w:rPr>
+        <w:tab/>
+      </w:r>
+      <w:r>
+        <w:rPr>
+          <w:rFonts w:hint="cs"/>
+          <w:sz w:val="32"/>
+          <w:szCs w:val="32"/>
+          <w:cs/>
+        </w:rPr>
+        <w:tab/>
+      </w:r>
+      <w:r>
+        <w:rPr>
+          <w:rFonts w:hint="cs"/>
+          <w:sz w:val="32"/>
+          <w:szCs w:val="32"/>
+          <w:cs/>
+        </w:rPr>
+        <w:tab/>
+        <w:t xml:space="preserve">    ตำแหน่ง</w:t>
+      </w:r>
+    </w:p>
+    <w:p>
+      <w:pPr>
+        <w:jc w:val="right"/>
+        <w:rPr>
+          <w:sz w:val="32"/>
+          <w:szCs w:val="32"/>
+        </w:rPr>
+      </w:pPr>
+      <w:r>
+        <w:rPr>
+          <w:sz w:val="32"/>
+          <w:szCs w:val="32"/>
+        </w:rPr>
+        <w:t>(………………... )</w:t>
+      </w:r>
+    </w:p>
+    <w:p>
+      <w:pPr>
+        <w:jc w:val="right"/>
+        <w:rPr>
+          <w:sz w:val="32"/>
+          <w:szCs w:val="32"/>
+        </w:rPr>
+      </w:pPr>
+    </w:p>
+    <w:p>
+      <w:pPr>
+        <w:rPr>
+          <w:rFonts w:hint="cs"/>
+          <w:sz w:val="32"/>
+          <w:szCs w:val="32"/>
+        </w:rPr>
+      </w:pPr>
+      <w:r>
+        <w:rPr>
+          <w:sz w:val="32"/>
+          <w:szCs w:val="32"/>
+        </w:rPr>
+        <w:tab/>
+      </w:r>
+      <w:r>
+        <w:rPr>
+          <w:sz w:val="32"/>
+          <w:szCs w:val="32"/>
+        </w:rPr>
+        <w:tab/>
+      </w:r>
+      <w:r>
+        <w:rPr>
+          <w:sz w:val="32"/>
+          <w:szCs w:val="32"/>
+        </w:rPr>
+        <w:tab/>
+      </w:r>
+      <w:r>
+        <w:rPr>
+          <w:sz w:val="32"/>
+          <w:szCs w:val="32"/>
+        </w:rPr>
+        <w:tab/>
+      </w:r>
+      <w:r>
+        <w:rPr>
+          <w:sz w:val="32"/>
+          <w:szCs w:val="32"/>
+        </w:rPr>
+        <w:tab/>
+      </w:r>
+      <w:r>
+        <w:rPr>
+          <w:sz w:val="32"/>
+          <w:szCs w:val="32"/>
+        </w:rPr>
+        <w:tab/>
+      </w:r>
+      <w:r>
+        <w:rPr>
+          <w:sz w:val="32"/>
+          <w:szCs w:val="32"/>
+        </w:rPr>
+        <w:tab/>
+      </w:r>
+      <w:r>
+        <w:rPr>
+          <w:sz w:val="32"/>
+          <w:szCs w:val="32"/>
+        </w:rPr>
+        <w:tab/>
+      </w:r>
+      <w:r>
+        <w:rPr>
+          <w:sz w:val="32"/>
+          <w:szCs w:val="32"/>
+        </w:rPr>
+        <w:tab/>
+      </w:r>
+      <w:r>
+        <w:rPr>
+          <w:sz w:val="32"/>
+          <w:szCs w:val="32"/>
+        </w:rPr>
+        <w:tab/>
+        <w:t xml:space="preserve">     </w:t>
+      </w:r>
+      <w:r>
+        <w:rPr>
+          <w:rFonts w:hint="cs"/>
+          <w:sz w:val="32"/>
+          <w:szCs w:val="32"/>
+          <w:cs/>
+        </w:rPr>
+        <w:t>วันที่</w:t>
+      </w:r>
+    </w:p>
+    <w:p>
+      <w:pPr>
+        <w:jc w:val="right"/>
+        <w:rPr>
+          <w:sz w:val="32"/>
+          <w:szCs w:val="32"/>
+        </w:rPr>
+      </w:pPr>
+      <w:r>
+        <w:rPr>
+          <w:sz w:val="32"/>
+          <w:szCs w:val="32"/>
+        </w:rPr>
+        <w:t>(………………... )</w:t>
+      </w:r>
+    </w:p>
+    <w:p>
+      <w:pPr>
+        <w:jc w:val="center"/>
+        <w:rPr>
+          <w:sz w:val="32"/>
+          <w:szCs w:val="32"/>
+        </w:rPr>
       </w:pPr>
     </w:p>
     <w:sectPr>

</xml_diff>